<commit_message>
SAS Code for Objective1
</commit_message>
<xml_diff>
--- a/Documents/MSDS6372-Project1.docx
+++ b/Documents/MSDS6372-Project1.docx
@@ -119,7 +119,7 @@
             </w:rPr>
             <w:fldChar w:fldCharType="separate"/>
           </w:r>
-          <w:hyperlink w:anchor="_Toc524642318" w:history="1">
+          <w:hyperlink w:anchor="_Toc526102077" w:history="1">
             <w:r>
               <w:rPr>
                 <w:rStyle w:val="Hyperlink"/>
@@ -146,7 +146,7 @@
                 <w:noProof/>
                 <w:webHidden/>
               </w:rPr>
-              <w:instrText xml:space="preserve"> PAGEREF _Toc524642318 \h </w:instrText>
+              <w:instrText xml:space="preserve"> PAGEREF _Toc526102077 \h </w:instrText>
             </w:r>
             <w:r>
               <w:rPr>
@@ -189,13 +189,13 @@
               <w:color w:val="auto"/>
             </w:rPr>
           </w:pPr>
-          <w:hyperlink w:anchor="_Toc524642319" w:history="1">
+          <w:hyperlink w:anchor="_Toc526102078" w:history="1">
             <w:r>
               <w:rPr>
                 <w:rStyle w:val="Hyperlink"/>
                 <w:noProof/>
               </w:rPr>
-              <w:t>Exploratory Analysis</w:t>
+              <w:t>Data Description</w:t>
             </w:r>
             <w:r>
               <w:rPr>
@@ -216,7 +216,7 @@
                 <w:noProof/>
                 <w:webHidden/>
               </w:rPr>
-              <w:instrText xml:space="preserve"> PAGEREF _Toc524642319 \h </w:instrText>
+              <w:instrText xml:space="preserve"> PAGEREF _Toc526102078 \h </w:instrText>
             </w:r>
             <w:r>
               <w:rPr>
@@ -259,12 +259,82 @@
               <w:color w:val="auto"/>
             </w:rPr>
           </w:pPr>
-          <w:hyperlink w:anchor="_Toc524642320" w:history="1">
+          <w:hyperlink w:anchor="_Toc526102079" w:history="1">
             <w:r>
               <w:rPr>
                 <w:rStyle w:val="Hyperlink"/>
                 <w:noProof/>
               </w:rPr>
+              <w:t>Exploratory Analysis</w:t>
+            </w:r>
+            <w:r>
+              <w:rPr>
+                <w:noProof/>
+                <w:webHidden/>
+              </w:rPr>
+              <w:tab/>
+            </w:r>
+            <w:r>
+              <w:rPr>
+                <w:noProof/>
+                <w:webHidden/>
+              </w:rPr>
+              <w:fldChar w:fldCharType="begin"/>
+            </w:r>
+            <w:r>
+              <w:rPr>
+                <w:noProof/>
+                <w:webHidden/>
+              </w:rPr>
+              <w:instrText xml:space="preserve"> PAGEREF _Toc526102079 \h </w:instrText>
+            </w:r>
+            <w:r>
+              <w:rPr>
+                <w:noProof/>
+                <w:webHidden/>
+              </w:rPr>
+            </w:r>
+            <w:r>
+              <w:rPr>
+                <w:noProof/>
+                <w:webHidden/>
+              </w:rPr>
+              <w:fldChar w:fldCharType="separate"/>
+            </w:r>
+            <w:r>
+              <w:rPr>
+                <w:noProof/>
+                <w:webHidden/>
+              </w:rPr>
+              <w:t>2</w:t>
+            </w:r>
+            <w:r>
+              <w:rPr>
+                <w:noProof/>
+                <w:webHidden/>
+              </w:rPr>
+              <w:fldChar w:fldCharType="end"/>
+            </w:r>
+          </w:hyperlink>
+        </w:p>
+        <w:p>
+          <w:pPr>
+            <w:pStyle w:val="TOC1"/>
+            <w:tabs>
+              <w:tab w:val="right" w:leader="dot" w:pos="8630"/>
+            </w:tabs>
+            <w:rPr>
+              <w:rFonts w:eastAsiaTheme="minorEastAsia"/>
+              <w:noProof/>
+              <w:color w:val="auto"/>
+            </w:rPr>
+          </w:pPr>
+          <w:hyperlink w:anchor="_Toc526102080" w:history="1">
+            <w:r>
+              <w:rPr>
+                <w:rStyle w:val="Hyperlink"/>
+                <w:noProof/>
+              </w:rPr>
               <w:t>Objective 1</w:t>
             </w:r>
             <w:r>
@@ -286,7 +356,7 @@
                 <w:noProof/>
                 <w:webHidden/>
               </w:rPr>
-              <w:instrText xml:space="preserve"> PAGEREF _Toc524642320 \h </w:instrText>
+              <w:instrText xml:space="preserve"> PAGEREF _Toc526102080 \h </w:instrText>
             </w:r>
             <w:r>
               <w:rPr>
@@ -329,7 +399,7 @@
               <w:color w:val="auto"/>
             </w:rPr>
           </w:pPr>
-          <w:hyperlink w:anchor="_Toc524642321" w:history="1">
+          <w:hyperlink w:anchor="_Toc526102081" w:history="1">
             <w:r>
               <w:rPr>
                 <w:rStyle w:val="Hyperlink"/>
@@ -356,7 +426,7 @@
                 <w:noProof/>
                 <w:webHidden/>
               </w:rPr>
-              <w:instrText xml:space="preserve"> PAGEREF _Toc524642321 \h </w:instrText>
+              <w:instrText xml:space="preserve"> PAGEREF _Toc526102081 \h </w:instrText>
             </w:r>
             <w:r>
               <w:rPr>
@@ -399,7 +469,7 @@
               <w:color w:val="auto"/>
             </w:rPr>
           </w:pPr>
-          <w:hyperlink w:anchor="_Toc524642322" w:history="1">
+          <w:hyperlink w:anchor="_Toc526102082" w:history="1">
             <w:r>
               <w:rPr>
                 <w:rStyle w:val="Hyperlink"/>
@@ -426,7 +496,7 @@
                 <w:noProof/>
                 <w:webHidden/>
               </w:rPr>
-              <w:instrText xml:space="preserve"> PAGEREF _Toc524642322 \h </w:instrText>
+              <w:instrText xml:space="preserve"> PAGEREF _Toc526102082 \h </w:instrText>
             </w:r>
             <w:r>
               <w:rPr>
@@ -469,7 +539,7 @@
               <w:color w:val="auto"/>
             </w:rPr>
           </w:pPr>
-          <w:hyperlink w:anchor="_Toc524642323" w:history="1">
+          <w:hyperlink w:anchor="_Toc526102083" w:history="1">
             <w:r>
               <w:rPr>
                 <w:rStyle w:val="Hyperlink"/>
@@ -496,7 +566,7 @@
                 <w:noProof/>
                 <w:webHidden/>
               </w:rPr>
-              <w:instrText xml:space="preserve"> PAGEREF _Toc524642323 \h </w:instrText>
+              <w:instrText xml:space="preserve"> PAGEREF _Toc526102083 \h </w:instrText>
             </w:r>
             <w:r>
               <w:rPr>
@@ -539,7 +609,7 @@
               <w:color w:val="auto"/>
             </w:rPr>
           </w:pPr>
-          <w:hyperlink w:anchor="_Toc524642324" w:history="1">
+          <w:hyperlink w:anchor="_Toc526102084" w:history="1">
             <w:r>
               <w:rPr>
                 <w:rStyle w:val="Hyperlink"/>
@@ -566,7 +636,7 @@
                 <w:noProof/>
                 <w:webHidden/>
               </w:rPr>
-              <w:instrText xml:space="preserve"> PAGEREF _Toc524642324 \h </w:instrText>
+              <w:instrText xml:space="preserve"> PAGEREF _Toc526102084 \h </w:instrText>
             </w:r>
             <w:r>
               <w:rPr>
@@ -609,7 +679,7 @@
               <w:color w:val="auto"/>
             </w:rPr>
           </w:pPr>
-          <w:hyperlink w:anchor="_Toc524642325" w:history="1">
+          <w:hyperlink w:anchor="_Toc526102085" w:history="1">
             <w:r>
               <w:rPr>
                 <w:rStyle w:val="Hyperlink"/>
@@ -636,7 +706,7 @@
                 <w:noProof/>
                 <w:webHidden/>
               </w:rPr>
-              <w:instrText xml:space="preserve"> PAGEREF _Toc524642325 \h </w:instrText>
+              <w:instrText xml:space="preserve"> PAGEREF _Toc526102085 \h </w:instrText>
             </w:r>
             <w:r>
               <w:rPr>
@@ -679,7 +749,7 @@
               <w:color w:val="auto"/>
             </w:rPr>
           </w:pPr>
-          <w:hyperlink w:anchor="_Toc524642326" w:history="1">
+          <w:hyperlink w:anchor="_Toc526102086" w:history="1">
             <w:r>
               <w:rPr>
                 <w:rStyle w:val="Hyperlink"/>
@@ -706,7 +776,7 @@
                 <w:noProof/>
                 <w:webHidden/>
               </w:rPr>
-              <w:instrText xml:space="preserve"> PAGEREF _Toc524642326 \h </w:instrText>
+              <w:instrText xml:space="preserve"> PAGEREF _Toc526102086 \h </w:instrText>
             </w:r>
             <w:r>
               <w:rPr>
@@ -749,7 +819,7 @@
               <w:color w:val="auto"/>
             </w:rPr>
           </w:pPr>
-          <w:hyperlink w:anchor="_Toc524642327" w:history="1">
+          <w:hyperlink w:anchor="_Toc526102087" w:history="1">
             <w:r>
               <w:rPr>
                 <w:rStyle w:val="Hyperlink"/>
@@ -776,7 +846,7 @@
                 <w:noProof/>
                 <w:webHidden/>
               </w:rPr>
-              <w:instrText xml:space="preserve"> PAGEREF _Toc524642327 \h </w:instrText>
+              <w:instrText xml:space="preserve"> PAGEREF _Toc526102087 \h </w:instrText>
             </w:r>
             <w:r>
               <w:rPr>
@@ -819,7 +889,7 @@
               <w:color w:val="auto"/>
             </w:rPr>
           </w:pPr>
-          <w:hyperlink w:anchor="_Toc524642328" w:history="1">
+          <w:hyperlink w:anchor="_Toc526102088" w:history="1">
             <w:r>
               <w:rPr>
                 <w:rStyle w:val="Hyperlink"/>
@@ -846,7 +916,7 @@
                 <w:noProof/>
                 <w:webHidden/>
               </w:rPr>
-              <w:instrText xml:space="preserve"> PAGEREF _Toc524642328 \h </w:instrText>
+              <w:instrText xml:space="preserve"> PAGEREF _Toc526102088 \h </w:instrText>
             </w:r>
             <w:r>
               <w:rPr>
@@ -889,7 +959,7 @@
               <w:color w:val="auto"/>
             </w:rPr>
           </w:pPr>
-          <w:hyperlink w:anchor="_Toc524642329" w:history="1">
+          <w:hyperlink w:anchor="_Toc526102089" w:history="1">
             <w:r>
               <w:rPr>
                 <w:rStyle w:val="Hyperlink"/>
@@ -916,7 +986,7 @@
                 <w:noProof/>
                 <w:webHidden/>
               </w:rPr>
-              <w:instrText xml:space="preserve"> PAGEREF _Toc524642329 \h </w:instrText>
+              <w:instrText xml:space="preserve"> PAGEREF _Toc526102089 \h </w:instrText>
             </w:r>
             <w:r>
               <w:rPr>
@@ -959,7 +1029,7 @@
               <w:color w:val="auto"/>
             </w:rPr>
           </w:pPr>
-          <w:hyperlink w:anchor="_Toc524642330" w:history="1">
+          <w:hyperlink w:anchor="_Toc526102090" w:history="1">
             <w:r>
               <w:rPr>
                 <w:rStyle w:val="Hyperlink"/>
@@ -986,7 +1056,7 @@
                 <w:noProof/>
                 <w:webHidden/>
               </w:rPr>
-              <w:instrText xml:space="preserve"> PAGEREF _Toc524642330 \h </w:instrText>
+              <w:instrText xml:space="preserve"> PAGEREF _Toc526102090 \h </w:instrText>
             </w:r>
             <w:r>
               <w:rPr>
@@ -1016,123 +1086,6 @@
               <w:fldChar w:fldCharType="end"/>
             </w:r>
           </w:hyperlink>
-        </w:p>
-        <w:bookmarkStart w:id="5" w:name="_GoBack"/>
-        <w:bookmarkEnd w:id="5"/>
-        <w:p>
-          <w:pPr>
-            <w:pStyle w:val="TOC2"/>
-            <w:tabs>
-              <w:tab w:val="right" w:leader="dot" w:pos="8630"/>
-            </w:tabs>
-            <w:rPr>
-              <w:rFonts w:eastAsiaTheme="minorEastAsia"/>
-              <w:noProof/>
-              <w:color w:val="auto"/>
-            </w:rPr>
-          </w:pPr>
-          <w:r>
-            <w:rPr>
-              <w:rStyle w:val="Hyperlink"/>
-              <w:noProof/>
-            </w:rPr>
-            <w:fldChar w:fldCharType="begin"/>
-          </w:r>
-          <w:r>
-            <w:rPr>
-              <w:rStyle w:val="Hyperlink"/>
-              <w:noProof/>
-            </w:rPr>
-            <w:instrText xml:space="preserve"> </w:instrText>
-          </w:r>
-          <w:r>
-            <w:rPr>
-              <w:noProof/>
-            </w:rPr>
-            <w:instrText>HYPERLINK \l "_Toc524642331"</w:instrText>
-          </w:r>
-          <w:r>
-            <w:rPr>
-              <w:rStyle w:val="Hyperlink"/>
-              <w:noProof/>
-            </w:rPr>
-            <w:instrText xml:space="preserve"> </w:instrText>
-          </w:r>
-          <w:r>
-            <w:rPr>
-              <w:rStyle w:val="Hyperlink"/>
-              <w:noProof/>
-            </w:rPr>
-          </w:r>
-          <w:r>
-            <w:rPr>
-              <w:rStyle w:val="Hyperlink"/>
-              <w:noProof/>
-            </w:rPr>
-            <w:fldChar w:fldCharType="separate"/>
-          </w:r>
-          <w:r>
-            <w:rPr>
-              <w:rStyle w:val="Hyperlink"/>
-              <w:noProof/>
-            </w:rPr>
-            <w:t>Main Analysis</w:t>
-          </w:r>
-          <w:r>
-            <w:rPr>
-              <w:noProof/>
-              <w:webHidden/>
-            </w:rPr>
-            <w:tab/>
-          </w:r>
-          <w:r>
-            <w:rPr>
-              <w:noProof/>
-              <w:webHidden/>
-            </w:rPr>
-            <w:fldChar w:fldCharType="begin"/>
-          </w:r>
-          <w:r>
-            <w:rPr>
-              <w:noProof/>
-              <w:webHidden/>
-            </w:rPr>
-            <w:instrText xml:space="preserve"> PAGEREF _Toc524642331 \h </w:instrText>
-          </w:r>
-          <w:r>
-            <w:rPr>
-              <w:noProof/>
-              <w:webHidden/>
-            </w:rPr>
-          </w:r>
-          <w:r>
-            <w:rPr>
-              <w:noProof/>
-              <w:webHidden/>
-            </w:rPr>
-            <w:fldChar w:fldCharType="separate"/>
-          </w:r>
-          <w:r>
-            <w:rPr>
-              <w:noProof/>
-              <w:webHidden/>
-            </w:rPr>
-            <w:t>2</w:t>
-          </w:r>
-          <w:r>
-            <w:rPr>
-              <w:noProof/>
-              <w:webHidden/>
-            </w:rPr>
-            <w:fldChar w:fldCharType="end"/>
-          </w:r>
-          <w:r>
-            <w:rPr>
-              <w:rStyle w:val="Hyperlink"/>
-              <w:noProof/>
-            </w:rPr>
-            <w:fldChar w:fldCharType="end"/>
-          </w:r>
         </w:p>
         <w:p>
           <w:pPr>
@@ -1146,12 +1099,82 @@
               <w:color w:val="auto"/>
             </w:rPr>
           </w:pPr>
-          <w:hyperlink w:anchor="_Toc524642332" w:history="1">
+          <w:hyperlink w:anchor="_Toc526102091" w:history="1">
             <w:r>
               <w:rPr>
                 <w:rStyle w:val="Hyperlink"/>
                 <w:noProof/>
               </w:rPr>
+              <w:t>Main Analysis</w:t>
+            </w:r>
+            <w:r>
+              <w:rPr>
+                <w:noProof/>
+                <w:webHidden/>
+              </w:rPr>
+              <w:tab/>
+            </w:r>
+            <w:r>
+              <w:rPr>
+                <w:noProof/>
+                <w:webHidden/>
+              </w:rPr>
+              <w:fldChar w:fldCharType="begin"/>
+            </w:r>
+            <w:r>
+              <w:rPr>
+                <w:noProof/>
+                <w:webHidden/>
+              </w:rPr>
+              <w:instrText xml:space="preserve"> PAGEREF _Toc526102091 \h </w:instrText>
+            </w:r>
+            <w:r>
+              <w:rPr>
+                <w:noProof/>
+                <w:webHidden/>
+              </w:rPr>
+            </w:r>
+            <w:r>
+              <w:rPr>
+                <w:noProof/>
+                <w:webHidden/>
+              </w:rPr>
+              <w:fldChar w:fldCharType="separate"/>
+            </w:r>
+            <w:r>
+              <w:rPr>
+                <w:noProof/>
+                <w:webHidden/>
+              </w:rPr>
+              <w:t>3</w:t>
+            </w:r>
+            <w:r>
+              <w:rPr>
+                <w:noProof/>
+                <w:webHidden/>
+              </w:rPr>
+              <w:fldChar w:fldCharType="end"/>
+            </w:r>
+          </w:hyperlink>
+        </w:p>
+        <w:p>
+          <w:pPr>
+            <w:pStyle w:val="TOC2"/>
+            <w:tabs>
+              <w:tab w:val="right" w:leader="dot" w:pos="8630"/>
+            </w:tabs>
+            <w:rPr>
+              <w:rFonts w:eastAsiaTheme="minorEastAsia"/>
+              <w:noProof/>
+              <w:color w:val="auto"/>
+            </w:rPr>
+          </w:pPr>
+          <w:hyperlink w:anchor="_Toc526102092" w:history="1">
+            <w:r>
+              <w:rPr>
+                <w:rStyle w:val="Hyperlink"/>
+                <w:noProof/>
+              </w:rPr>
               <w:t>Conclusion</w:t>
             </w:r>
             <w:r>
@@ -1173,7 +1196,7 @@
                 <w:noProof/>
                 <w:webHidden/>
               </w:rPr>
-              <w:instrText xml:space="preserve"> PAGEREF _Toc524642332 \h </w:instrText>
+              <w:instrText xml:space="preserve"> PAGEREF _Toc526102092 \h </w:instrText>
             </w:r>
             <w:r>
               <w:rPr>
@@ -1216,7 +1239,7 @@
               <w:color w:val="auto"/>
             </w:rPr>
           </w:pPr>
-          <w:hyperlink w:anchor="_Toc524642333" w:history="1">
+          <w:hyperlink w:anchor="_Toc526102093" w:history="1">
             <w:r>
               <w:rPr>
                 <w:rStyle w:val="Hyperlink"/>
@@ -1243,7 +1266,7 @@
                 <w:noProof/>
                 <w:webHidden/>
               </w:rPr>
-              <w:instrText xml:space="preserve"> PAGEREF _Toc524642333 \h </w:instrText>
+              <w:instrText xml:space="preserve"> PAGEREF _Toc526102093 \h </w:instrText>
             </w:r>
             <w:r>
               <w:rPr>
@@ -1286,7 +1309,7 @@
               <w:color w:val="auto"/>
             </w:rPr>
           </w:pPr>
-          <w:hyperlink w:anchor="_Toc524642334" w:history="1">
+          <w:hyperlink w:anchor="_Toc526102094" w:history="1">
             <w:r>
               <w:rPr>
                 <w:rStyle w:val="Hyperlink"/>
@@ -1313,7 +1336,217 @@
                 <w:noProof/>
                 <w:webHidden/>
               </w:rPr>
-              <w:instrText xml:space="preserve"> PAGEREF _Toc524642334 \h </w:instrText>
+              <w:instrText xml:space="preserve"> PAGEREF _Toc526102094 \h </w:instrText>
+            </w:r>
+            <w:r>
+              <w:rPr>
+                <w:noProof/>
+                <w:webHidden/>
+              </w:rPr>
+            </w:r>
+            <w:r>
+              <w:rPr>
+                <w:noProof/>
+                <w:webHidden/>
+              </w:rPr>
+              <w:fldChar w:fldCharType="separate"/>
+            </w:r>
+            <w:r>
+              <w:rPr>
+                <w:noProof/>
+                <w:webHidden/>
+              </w:rPr>
+              <w:t>3</w:t>
+            </w:r>
+            <w:r>
+              <w:rPr>
+                <w:noProof/>
+                <w:webHidden/>
+              </w:rPr>
+              <w:fldChar w:fldCharType="end"/>
+            </w:r>
+          </w:hyperlink>
+        </w:p>
+        <w:p>
+          <w:pPr>
+            <w:pStyle w:val="TOC2"/>
+            <w:tabs>
+              <w:tab w:val="right" w:leader="dot" w:pos="8630"/>
+            </w:tabs>
+            <w:rPr>
+              <w:rFonts w:eastAsiaTheme="minorEastAsia"/>
+              <w:noProof/>
+              <w:color w:val="auto"/>
+            </w:rPr>
+          </w:pPr>
+          <w:hyperlink w:anchor="_Toc526102095" w:history="1">
+            <w:r>
+              <w:rPr>
+                <w:rStyle w:val="Hyperlink"/>
+                <w:noProof/>
+              </w:rPr>
+              <w:t>SAS Code</w:t>
+            </w:r>
+            <w:r>
+              <w:rPr>
+                <w:noProof/>
+                <w:webHidden/>
+              </w:rPr>
+              <w:tab/>
+            </w:r>
+            <w:r>
+              <w:rPr>
+                <w:noProof/>
+                <w:webHidden/>
+              </w:rPr>
+              <w:fldChar w:fldCharType="begin"/>
+            </w:r>
+            <w:r>
+              <w:rPr>
+                <w:noProof/>
+                <w:webHidden/>
+              </w:rPr>
+              <w:instrText xml:space="preserve"> PAGEREF _Toc526102095 \h </w:instrText>
+            </w:r>
+            <w:r>
+              <w:rPr>
+                <w:noProof/>
+                <w:webHidden/>
+              </w:rPr>
+            </w:r>
+            <w:r>
+              <w:rPr>
+                <w:noProof/>
+                <w:webHidden/>
+              </w:rPr>
+              <w:fldChar w:fldCharType="separate"/>
+            </w:r>
+            <w:r>
+              <w:rPr>
+                <w:noProof/>
+                <w:webHidden/>
+              </w:rPr>
+              <w:t>3</w:t>
+            </w:r>
+            <w:r>
+              <w:rPr>
+                <w:noProof/>
+                <w:webHidden/>
+              </w:rPr>
+              <w:fldChar w:fldCharType="end"/>
+            </w:r>
+          </w:hyperlink>
+        </w:p>
+        <w:p>
+          <w:pPr>
+            <w:pStyle w:val="TOC3"/>
+            <w:tabs>
+              <w:tab w:val="right" w:leader="dot" w:pos="8630"/>
+            </w:tabs>
+            <w:rPr>
+              <w:rFonts w:eastAsiaTheme="minorEastAsia"/>
+              <w:noProof/>
+              <w:color w:val="auto"/>
+            </w:rPr>
+          </w:pPr>
+          <w:hyperlink w:anchor="_Toc526102096" w:history="1">
+            <w:r>
+              <w:rPr>
+                <w:rStyle w:val="Hyperlink"/>
+                <w:noProof/>
+              </w:rPr>
+              <w:t>Objective 1</w:t>
+            </w:r>
+            <w:r>
+              <w:rPr>
+                <w:noProof/>
+                <w:webHidden/>
+              </w:rPr>
+              <w:tab/>
+            </w:r>
+            <w:r>
+              <w:rPr>
+                <w:noProof/>
+                <w:webHidden/>
+              </w:rPr>
+              <w:fldChar w:fldCharType="begin"/>
+            </w:r>
+            <w:r>
+              <w:rPr>
+                <w:noProof/>
+                <w:webHidden/>
+              </w:rPr>
+              <w:instrText xml:space="preserve"> PAGEREF _Toc526102096 \h </w:instrText>
+            </w:r>
+            <w:r>
+              <w:rPr>
+                <w:noProof/>
+                <w:webHidden/>
+              </w:rPr>
+            </w:r>
+            <w:r>
+              <w:rPr>
+                <w:noProof/>
+                <w:webHidden/>
+              </w:rPr>
+              <w:fldChar w:fldCharType="separate"/>
+            </w:r>
+            <w:r>
+              <w:rPr>
+                <w:noProof/>
+                <w:webHidden/>
+              </w:rPr>
+              <w:t>3</w:t>
+            </w:r>
+            <w:r>
+              <w:rPr>
+                <w:noProof/>
+                <w:webHidden/>
+              </w:rPr>
+              <w:fldChar w:fldCharType="end"/>
+            </w:r>
+          </w:hyperlink>
+        </w:p>
+        <w:p>
+          <w:pPr>
+            <w:pStyle w:val="TOC3"/>
+            <w:tabs>
+              <w:tab w:val="right" w:leader="dot" w:pos="8630"/>
+            </w:tabs>
+            <w:rPr>
+              <w:rFonts w:eastAsiaTheme="minorEastAsia"/>
+              <w:noProof/>
+              <w:color w:val="auto"/>
+            </w:rPr>
+          </w:pPr>
+          <w:hyperlink w:anchor="_Toc526102097" w:history="1">
+            <w:r>
+              <w:rPr>
+                <w:rStyle w:val="Hyperlink"/>
+                <w:noProof/>
+              </w:rPr>
+              <w:t>Objective 2</w:t>
+            </w:r>
+            <w:r>
+              <w:rPr>
+                <w:noProof/>
+                <w:webHidden/>
+              </w:rPr>
+              <w:tab/>
+            </w:r>
+            <w:r>
+              <w:rPr>
+                <w:noProof/>
+                <w:webHidden/>
+              </w:rPr>
+              <w:fldChar w:fldCharType="begin"/>
+            </w:r>
+            <w:r>
+              <w:rPr>
+                <w:noProof/>
+                <w:webHidden/>
+              </w:rPr>
+              <w:instrText xml:space="preserve"> PAGEREF _Toc526102097 \h </w:instrText>
             </w:r>
             <w:r>
               <w:rPr>
@@ -1372,64 +1605,687 @@
       <w:pPr>
         <w:pStyle w:val="Heading1"/>
       </w:pPr>
-      <w:bookmarkStart w:id="6" w:name="_Toc524642318"/>
+      <w:bookmarkStart w:id="5" w:name="_Toc526102077"/>
       <w:r>
         <w:lastRenderedPageBreak/>
         <w:t>Introduction</w:t>
       </w:r>
+      <w:bookmarkEnd w:id="5"/>
+    </w:p>
+    <w:p>
+      <w:pPr>
+        <w:pStyle w:val="Heading1"/>
+      </w:pPr>
+    </w:p>
+    <w:p>
+      <w:pPr>
+        <w:pStyle w:val="Heading1"/>
+      </w:pPr>
+      <w:bookmarkStart w:id="6" w:name="_Toc526102078"/>
+      <w:r>
+        <w:t>Data Description</w:t>
+      </w:r>
       <w:bookmarkEnd w:id="6"/>
     </w:p>
+    <w:tbl>
+      <w:tblPr>
+        <w:tblStyle w:val="GridTable4-Accent6"/>
+        <w:tblW w:w="0" w:type="auto"/>
+        <w:tblLook w:val="04A0" w:firstRow="1" w:lastRow="0" w:firstColumn="1" w:lastColumn="0" w:noHBand="0" w:noVBand="1"/>
+      </w:tblPr>
+      <w:tblGrid>
+        <w:gridCol w:w="2876"/>
+        <w:gridCol w:w="2877"/>
+        <w:gridCol w:w="2877"/>
+      </w:tblGrid>
+      <w:tr>
+        <w:trPr>
+          <w:cnfStyle w:val="100000000000" w:firstRow="1" w:lastRow="0" w:firstColumn="0" w:lastColumn="0" w:oddVBand="0" w:evenVBand="0" w:oddHBand="0" w:evenHBand="0" w:firstRowFirstColumn="0" w:firstRowLastColumn="0" w:lastRowFirstColumn="0" w:lastRowLastColumn="0"/>
+        </w:trPr>
+        <w:tc>
+          <w:tcPr>
+            <w:cnfStyle w:val="001000000000" w:firstRow="0" w:lastRow="0" w:firstColumn="1" w:lastColumn="0" w:oddVBand="0" w:evenVBand="0" w:oddHBand="0" w:evenHBand="0" w:firstRowFirstColumn="0" w:firstRowLastColumn="0" w:lastRowFirstColumn="0" w:lastRowLastColumn="0"/>
+            <w:tcW w:w="2876" w:type="dxa"/>
+          </w:tcPr>
+          <w:p>
+            <w:pPr>
+              <w:jc w:val="center"/>
+            </w:pPr>
+            <w:r>
+              <w:t>Attribute Name</w:t>
+            </w:r>
+          </w:p>
+        </w:tc>
+        <w:tc>
+          <w:tcPr>
+            <w:tcW w:w="2877" w:type="dxa"/>
+          </w:tcPr>
+          <w:p>
+            <w:pPr>
+              <w:jc w:val="center"/>
+              <w:cnfStyle w:val="100000000000" w:firstRow="1" w:lastRow="0" w:firstColumn="0" w:lastColumn="0" w:oddVBand="0" w:evenVBand="0" w:oddHBand="0" w:evenHBand="0" w:firstRowFirstColumn="0" w:firstRowLastColumn="0" w:lastRowFirstColumn="0" w:lastRowLastColumn="0"/>
+            </w:pPr>
+            <w:r>
+              <w:t>Attribute Type</w:t>
+            </w:r>
+          </w:p>
+        </w:tc>
+        <w:tc>
+          <w:tcPr>
+            <w:tcW w:w="2877" w:type="dxa"/>
+          </w:tcPr>
+          <w:p>
+            <w:pPr>
+              <w:jc w:val="center"/>
+              <w:cnfStyle w:val="100000000000" w:firstRow="1" w:lastRow="0" w:firstColumn="0" w:lastColumn="0" w:oddVBand="0" w:evenVBand="0" w:oddHBand="0" w:evenHBand="0" w:firstRowFirstColumn="0" w:firstRowLastColumn="0" w:lastRowFirstColumn="0" w:lastRowLastColumn="0"/>
+            </w:pPr>
+            <w:r>
+              <w:t>Description</w:t>
+            </w:r>
+          </w:p>
+        </w:tc>
+      </w:tr>
+      <w:tr>
+        <w:trPr>
+          <w:cnfStyle w:val="000000100000" w:firstRow="0" w:lastRow="0" w:firstColumn="0" w:lastColumn="0" w:oddVBand="0" w:evenVBand="0" w:oddHBand="1" w:evenHBand="0" w:firstRowFirstColumn="0" w:firstRowLastColumn="0" w:lastRowFirstColumn="0" w:lastRowLastColumn="0"/>
+        </w:trPr>
+        <w:tc>
+          <w:tcPr>
+            <w:cnfStyle w:val="001000000000" w:firstRow="0" w:lastRow="0" w:firstColumn="1" w:lastColumn="0" w:oddVBand="0" w:evenVBand="0" w:oddHBand="0" w:evenHBand="0" w:firstRowFirstColumn="0" w:firstRowLastColumn="0" w:lastRowFirstColumn="0" w:lastRowLastColumn="0"/>
+            <w:tcW w:w="2876" w:type="dxa"/>
+          </w:tcPr>
+          <w:p>
+            <w:r>
+              <w:t>mpg</w:t>
+            </w:r>
+          </w:p>
+        </w:tc>
+        <w:tc>
+          <w:tcPr>
+            <w:tcW w:w="2877" w:type="dxa"/>
+          </w:tcPr>
+          <w:p>
+            <w:pPr>
+              <w:cnfStyle w:val="000000100000" w:firstRow="0" w:lastRow="0" w:firstColumn="0" w:lastColumn="0" w:oddVBand="0" w:evenVBand="0" w:oddHBand="1" w:evenHBand="0" w:firstRowFirstColumn="0" w:firstRowLastColumn="0" w:lastRowFirstColumn="0" w:lastRowLastColumn="0"/>
+            </w:pPr>
+          </w:p>
+        </w:tc>
+        <w:tc>
+          <w:tcPr>
+            <w:tcW w:w="2877" w:type="dxa"/>
+          </w:tcPr>
+          <w:p>
+            <w:pPr>
+              <w:cnfStyle w:val="000000100000" w:firstRow="0" w:lastRow="0" w:firstColumn="0" w:lastColumn="0" w:oddVBand="0" w:evenVBand="0" w:oddHBand="1" w:evenHBand="0" w:firstRowFirstColumn="0" w:firstRowLastColumn="0" w:lastRowFirstColumn="0" w:lastRowLastColumn="0"/>
+            </w:pPr>
+          </w:p>
+        </w:tc>
+      </w:tr>
+      <w:tr>
+        <w:tc>
+          <w:tcPr>
+            <w:cnfStyle w:val="001000000000" w:firstRow="0" w:lastRow="0" w:firstColumn="1" w:lastColumn="0" w:oddVBand="0" w:evenVBand="0" w:oddHBand="0" w:evenHBand="0" w:firstRowFirstColumn="0" w:firstRowLastColumn="0" w:lastRowFirstColumn="0" w:lastRowLastColumn="0"/>
+            <w:tcW w:w="2876" w:type="dxa"/>
+          </w:tcPr>
+          <w:p>
+            <w:r>
+              <w:t>cylinders</w:t>
+            </w:r>
+          </w:p>
+        </w:tc>
+        <w:tc>
+          <w:tcPr>
+            <w:tcW w:w="2877" w:type="dxa"/>
+          </w:tcPr>
+          <w:p>
+            <w:pPr>
+              <w:cnfStyle w:val="000000000000" w:firstRow="0" w:lastRow="0" w:firstColumn="0" w:lastColumn="0" w:oddVBand="0" w:evenVBand="0" w:oddHBand="0" w:evenHBand="0" w:firstRowFirstColumn="0" w:firstRowLastColumn="0" w:lastRowFirstColumn="0" w:lastRowLastColumn="0"/>
+            </w:pPr>
+          </w:p>
+        </w:tc>
+        <w:tc>
+          <w:tcPr>
+            <w:tcW w:w="2877" w:type="dxa"/>
+          </w:tcPr>
+          <w:p>
+            <w:pPr>
+              <w:cnfStyle w:val="000000000000" w:firstRow="0" w:lastRow="0" w:firstColumn="0" w:lastColumn="0" w:oddVBand="0" w:evenVBand="0" w:oddHBand="0" w:evenHBand="0" w:firstRowFirstColumn="0" w:firstRowLastColumn="0" w:lastRowFirstColumn="0" w:lastRowLastColumn="0"/>
+            </w:pPr>
+          </w:p>
+        </w:tc>
+      </w:tr>
+      <w:tr>
+        <w:trPr>
+          <w:cnfStyle w:val="000000100000" w:firstRow="0" w:lastRow="0" w:firstColumn="0" w:lastColumn="0" w:oddVBand="0" w:evenVBand="0" w:oddHBand="1" w:evenHBand="0" w:firstRowFirstColumn="0" w:firstRowLastColumn="0" w:lastRowFirstColumn="0" w:lastRowLastColumn="0"/>
+        </w:trPr>
+        <w:tc>
+          <w:tcPr>
+            <w:cnfStyle w:val="001000000000" w:firstRow="0" w:lastRow="0" w:firstColumn="1" w:lastColumn="0" w:oddVBand="0" w:evenVBand="0" w:oddHBand="0" w:evenHBand="0" w:firstRowFirstColumn="0" w:firstRowLastColumn="0" w:lastRowFirstColumn="0" w:lastRowLastColumn="0"/>
+            <w:tcW w:w="2876" w:type="dxa"/>
+          </w:tcPr>
+          <w:p>
+            <w:r>
+              <w:t>displacement</w:t>
+            </w:r>
+          </w:p>
+        </w:tc>
+        <w:tc>
+          <w:tcPr>
+            <w:tcW w:w="2877" w:type="dxa"/>
+          </w:tcPr>
+          <w:p>
+            <w:pPr>
+              <w:cnfStyle w:val="000000100000" w:firstRow="0" w:lastRow="0" w:firstColumn="0" w:lastColumn="0" w:oddVBand="0" w:evenVBand="0" w:oddHBand="1" w:evenHBand="0" w:firstRowFirstColumn="0" w:firstRowLastColumn="0" w:lastRowFirstColumn="0" w:lastRowLastColumn="0"/>
+            </w:pPr>
+          </w:p>
+        </w:tc>
+        <w:tc>
+          <w:tcPr>
+            <w:tcW w:w="2877" w:type="dxa"/>
+          </w:tcPr>
+          <w:p>
+            <w:pPr>
+              <w:cnfStyle w:val="000000100000" w:firstRow="0" w:lastRow="0" w:firstColumn="0" w:lastColumn="0" w:oddVBand="0" w:evenVBand="0" w:oddHBand="1" w:evenHBand="0" w:firstRowFirstColumn="0" w:firstRowLastColumn="0" w:lastRowFirstColumn="0" w:lastRowLastColumn="0"/>
+            </w:pPr>
+          </w:p>
+        </w:tc>
+      </w:tr>
+      <w:tr>
+        <w:tc>
+          <w:tcPr>
+            <w:cnfStyle w:val="001000000000" w:firstRow="0" w:lastRow="0" w:firstColumn="1" w:lastColumn="0" w:oddVBand="0" w:evenVBand="0" w:oddHBand="0" w:evenHBand="0" w:firstRowFirstColumn="0" w:firstRowLastColumn="0" w:lastRowFirstColumn="0" w:lastRowLastColumn="0"/>
+            <w:tcW w:w="2876" w:type="dxa"/>
+          </w:tcPr>
+          <w:p>
+            <w:r>
+              <w:t>horsepower</w:t>
+            </w:r>
+          </w:p>
+        </w:tc>
+        <w:tc>
+          <w:tcPr>
+            <w:tcW w:w="2877" w:type="dxa"/>
+          </w:tcPr>
+          <w:p>
+            <w:pPr>
+              <w:cnfStyle w:val="000000000000" w:firstRow="0" w:lastRow="0" w:firstColumn="0" w:lastColumn="0" w:oddVBand="0" w:evenVBand="0" w:oddHBand="0" w:evenHBand="0" w:firstRowFirstColumn="0" w:firstRowLastColumn="0" w:lastRowFirstColumn="0" w:lastRowLastColumn="0"/>
+            </w:pPr>
+          </w:p>
+        </w:tc>
+        <w:tc>
+          <w:tcPr>
+            <w:tcW w:w="2877" w:type="dxa"/>
+          </w:tcPr>
+          <w:p>
+            <w:pPr>
+              <w:cnfStyle w:val="000000000000" w:firstRow="0" w:lastRow="0" w:firstColumn="0" w:lastColumn="0" w:oddVBand="0" w:evenVBand="0" w:oddHBand="0" w:evenHBand="0" w:firstRowFirstColumn="0" w:firstRowLastColumn="0" w:lastRowFirstColumn="0" w:lastRowLastColumn="0"/>
+            </w:pPr>
+          </w:p>
+        </w:tc>
+      </w:tr>
+      <w:tr>
+        <w:trPr>
+          <w:cnfStyle w:val="000000100000" w:firstRow="0" w:lastRow="0" w:firstColumn="0" w:lastColumn="0" w:oddVBand="0" w:evenVBand="0" w:oddHBand="1" w:evenHBand="0" w:firstRowFirstColumn="0" w:firstRowLastColumn="0" w:lastRowFirstColumn="0" w:lastRowLastColumn="0"/>
+        </w:trPr>
+        <w:tc>
+          <w:tcPr>
+            <w:cnfStyle w:val="001000000000" w:firstRow="0" w:lastRow="0" w:firstColumn="1" w:lastColumn="0" w:oddVBand="0" w:evenVBand="0" w:oddHBand="0" w:evenHBand="0" w:firstRowFirstColumn="0" w:firstRowLastColumn="0" w:lastRowFirstColumn="0" w:lastRowLastColumn="0"/>
+            <w:tcW w:w="2876" w:type="dxa"/>
+          </w:tcPr>
+          <w:p>
+            <w:r>
+              <w:t>weight</w:t>
+            </w:r>
+          </w:p>
+        </w:tc>
+        <w:tc>
+          <w:tcPr>
+            <w:tcW w:w="2877" w:type="dxa"/>
+          </w:tcPr>
+          <w:p>
+            <w:pPr>
+              <w:cnfStyle w:val="000000100000" w:firstRow="0" w:lastRow="0" w:firstColumn="0" w:lastColumn="0" w:oddVBand="0" w:evenVBand="0" w:oddHBand="1" w:evenHBand="0" w:firstRowFirstColumn="0" w:firstRowLastColumn="0" w:lastRowFirstColumn="0" w:lastRowLastColumn="0"/>
+            </w:pPr>
+          </w:p>
+        </w:tc>
+        <w:tc>
+          <w:tcPr>
+            <w:tcW w:w="2877" w:type="dxa"/>
+          </w:tcPr>
+          <w:p>
+            <w:pPr>
+              <w:cnfStyle w:val="000000100000" w:firstRow="0" w:lastRow="0" w:firstColumn="0" w:lastColumn="0" w:oddVBand="0" w:evenVBand="0" w:oddHBand="1" w:evenHBand="0" w:firstRowFirstColumn="0" w:firstRowLastColumn="0" w:lastRowFirstColumn="0" w:lastRowLastColumn="0"/>
+            </w:pPr>
+          </w:p>
+        </w:tc>
+      </w:tr>
+      <w:tr>
+        <w:tc>
+          <w:tcPr>
+            <w:cnfStyle w:val="001000000000" w:firstRow="0" w:lastRow="0" w:firstColumn="1" w:lastColumn="0" w:oddVBand="0" w:evenVBand="0" w:oddHBand="0" w:evenHBand="0" w:firstRowFirstColumn="0" w:firstRowLastColumn="0" w:lastRowFirstColumn="0" w:lastRowLastColumn="0"/>
+            <w:tcW w:w="2876" w:type="dxa"/>
+          </w:tcPr>
+          <w:p>
+            <w:r>
+              <w:t>acceleration</w:t>
+            </w:r>
+          </w:p>
+        </w:tc>
+        <w:tc>
+          <w:tcPr>
+            <w:tcW w:w="2877" w:type="dxa"/>
+          </w:tcPr>
+          <w:p>
+            <w:pPr>
+              <w:cnfStyle w:val="000000000000" w:firstRow="0" w:lastRow="0" w:firstColumn="0" w:lastColumn="0" w:oddVBand="0" w:evenVBand="0" w:oddHBand="0" w:evenHBand="0" w:firstRowFirstColumn="0" w:firstRowLastColumn="0" w:lastRowFirstColumn="0" w:lastRowLastColumn="0"/>
+            </w:pPr>
+          </w:p>
+        </w:tc>
+        <w:tc>
+          <w:tcPr>
+            <w:tcW w:w="2877" w:type="dxa"/>
+          </w:tcPr>
+          <w:p>
+            <w:pPr>
+              <w:cnfStyle w:val="000000000000" w:firstRow="0" w:lastRow="0" w:firstColumn="0" w:lastColumn="0" w:oddVBand="0" w:evenVBand="0" w:oddHBand="0" w:evenHBand="0" w:firstRowFirstColumn="0" w:firstRowLastColumn="0" w:lastRowFirstColumn="0" w:lastRowLastColumn="0"/>
+            </w:pPr>
+          </w:p>
+        </w:tc>
+      </w:tr>
+      <w:tr>
+        <w:trPr>
+          <w:cnfStyle w:val="000000100000" w:firstRow="0" w:lastRow="0" w:firstColumn="0" w:lastColumn="0" w:oddVBand="0" w:evenVBand="0" w:oddHBand="1" w:evenHBand="0" w:firstRowFirstColumn="0" w:firstRowLastColumn="0" w:lastRowFirstColumn="0" w:lastRowLastColumn="0"/>
+        </w:trPr>
+        <w:tc>
+          <w:tcPr>
+            <w:cnfStyle w:val="001000000000" w:firstRow="0" w:lastRow="0" w:firstColumn="1" w:lastColumn="0" w:oddVBand="0" w:evenVBand="0" w:oddHBand="0" w:evenHBand="0" w:firstRowFirstColumn="0" w:firstRowLastColumn="0" w:lastRowFirstColumn="0" w:lastRowLastColumn="0"/>
+            <w:tcW w:w="2876" w:type="dxa"/>
+          </w:tcPr>
+          <w:p>
+            <w:r>
+              <w:t>model_year</w:t>
+            </w:r>
+          </w:p>
+        </w:tc>
+        <w:tc>
+          <w:tcPr>
+            <w:tcW w:w="2877" w:type="dxa"/>
+          </w:tcPr>
+          <w:p>
+            <w:pPr>
+              <w:cnfStyle w:val="000000100000" w:firstRow="0" w:lastRow="0" w:firstColumn="0" w:lastColumn="0" w:oddVBand="0" w:evenVBand="0" w:oddHBand="1" w:evenHBand="0" w:firstRowFirstColumn="0" w:firstRowLastColumn="0" w:lastRowFirstColumn="0" w:lastRowLastColumn="0"/>
+            </w:pPr>
+          </w:p>
+        </w:tc>
+        <w:tc>
+          <w:tcPr>
+            <w:tcW w:w="2877" w:type="dxa"/>
+          </w:tcPr>
+          <w:p>
+            <w:pPr>
+              <w:cnfStyle w:val="000000100000" w:firstRow="0" w:lastRow="0" w:firstColumn="0" w:lastColumn="0" w:oddVBand="0" w:evenVBand="0" w:oddHBand="1" w:evenHBand="0" w:firstRowFirstColumn="0" w:firstRowLastColumn="0" w:lastRowFirstColumn="0" w:lastRowLastColumn="0"/>
+            </w:pPr>
+          </w:p>
+        </w:tc>
+      </w:tr>
+      <w:tr>
+        <w:tc>
+          <w:tcPr>
+            <w:cnfStyle w:val="001000000000" w:firstRow="0" w:lastRow="0" w:firstColumn="1" w:lastColumn="0" w:oddVBand="0" w:evenVBand="0" w:oddHBand="0" w:evenHBand="0" w:firstRowFirstColumn="0" w:firstRowLastColumn="0" w:lastRowFirstColumn="0" w:lastRowLastColumn="0"/>
+            <w:tcW w:w="2876" w:type="dxa"/>
+          </w:tcPr>
+          <w:p>
+            <w:r>
+              <w:t>origin</w:t>
+            </w:r>
+          </w:p>
+        </w:tc>
+        <w:tc>
+          <w:tcPr>
+            <w:tcW w:w="2877" w:type="dxa"/>
+          </w:tcPr>
+          <w:p>
+            <w:pPr>
+              <w:cnfStyle w:val="000000000000" w:firstRow="0" w:lastRow="0" w:firstColumn="0" w:lastColumn="0" w:oddVBand="0" w:evenVBand="0" w:oddHBand="0" w:evenHBand="0" w:firstRowFirstColumn="0" w:firstRowLastColumn="0" w:lastRowFirstColumn="0" w:lastRowLastColumn="0"/>
+            </w:pPr>
+          </w:p>
+        </w:tc>
+        <w:tc>
+          <w:tcPr>
+            <w:tcW w:w="2877" w:type="dxa"/>
+          </w:tcPr>
+          <w:p>
+            <w:pPr>
+              <w:cnfStyle w:val="000000000000" w:firstRow="0" w:lastRow="0" w:firstColumn="0" w:lastColumn="0" w:oddVBand="0" w:evenVBand="0" w:oddHBand="0" w:evenHBand="0" w:firstRowFirstColumn="0" w:firstRowLastColumn="0" w:lastRowFirstColumn="0" w:lastRowLastColumn="0"/>
+            </w:pPr>
+          </w:p>
+        </w:tc>
+      </w:tr>
+      <w:tr>
+        <w:trPr>
+          <w:cnfStyle w:val="000000100000" w:firstRow="0" w:lastRow="0" w:firstColumn="0" w:lastColumn="0" w:oddVBand="0" w:evenVBand="0" w:oddHBand="1" w:evenHBand="0" w:firstRowFirstColumn="0" w:firstRowLastColumn="0" w:lastRowFirstColumn="0" w:lastRowLastColumn="0"/>
+        </w:trPr>
+        <w:tc>
+          <w:tcPr>
+            <w:cnfStyle w:val="001000000000" w:firstRow="0" w:lastRow="0" w:firstColumn="1" w:lastColumn="0" w:oddVBand="0" w:evenVBand="0" w:oddHBand="0" w:evenHBand="0" w:firstRowFirstColumn="0" w:firstRowLastColumn="0" w:lastRowFirstColumn="0" w:lastRowLastColumn="0"/>
+            <w:tcW w:w="2876" w:type="dxa"/>
+          </w:tcPr>
+          <w:p>
+            <w:r>
+              <w:t>car_name</w:t>
+            </w:r>
+          </w:p>
+        </w:tc>
+        <w:tc>
+          <w:tcPr>
+            <w:tcW w:w="2877" w:type="dxa"/>
+          </w:tcPr>
+          <w:p>
+            <w:pPr>
+              <w:cnfStyle w:val="000000100000" w:firstRow="0" w:lastRow="0" w:firstColumn="0" w:lastColumn="0" w:oddVBand="0" w:evenVBand="0" w:oddHBand="1" w:evenHBand="0" w:firstRowFirstColumn="0" w:firstRowLastColumn="0" w:lastRowFirstColumn="0" w:lastRowLastColumn="0"/>
+            </w:pPr>
+          </w:p>
+        </w:tc>
+        <w:tc>
+          <w:tcPr>
+            <w:tcW w:w="2877" w:type="dxa"/>
+          </w:tcPr>
+          <w:p>
+            <w:pPr>
+              <w:cnfStyle w:val="000000100000" w:firstRow="0" w:lastRow="0" w:firstColumn="0" w:lastColumn="0" w:oddVBand="0" w:evenVBand="0" w:oddHBand="1" w:evenHBand="0" w:firstRowFirstColumn="0" w:firstRowLastColumn="0" w:lastRowFirstColumn="0" w:lastRowLastColumn="0"/>
+            </w:pPr>
+          </w:p>
+        </w:tc>
+      </w:tr>
+      <w:tr>
+        <w:tc>
+          <w:tcPr>
+            <w:cnfStyle w:val="001000000000" w:firstRow="0" w:lastRow="0" w:firstColumn="1" w:lastColumn="0" w:oddVBand="0" w:evenVBand="0" w:oddHBand="0" w:evenHBand="0" w:firstRowFirstColumn="0" w:firstRowLastColumn="0" w:lastRowFirstColumn="0" w:lastRowLastColumn="0"/>
+            <w:tcW w:w="2876" w:type="dxa"/>
+          </w:tcPr>
+          <w:p>
+            <w:r>
+              <w:t>torgue_lbft</w:t>
+            </w:r>
+          </w:p>
+        </w:tc>
+        <w:tc>
+          <w:tcPr>
+            <w:tcW w:w="2877" w:type="dxa"/>
+          </w:tcPr>
+          <w:p>
+            <w:pPr>
+              <w:cnfStyle w:val="000000000000" w:firstRow="0" w:lastRow="0" w:firstColumn="0" w:lastColumn="0" w:oddVBand="0" w:evenVBand="0" w:oddHBand="0" w:evenHBand="0" w:firstRowFirstColumn="0" w:firstRowLastColumn="0" w:lastRowFirstColumn="0" w:lastRowLastColumn="0"/>
+            </w:pPr>
+          </w:p>
+        </w:tc>
+        <w:tc>
+          <w:tcPr>
+            <w:tcW w:w="2877" w:type="dxa"/>
+          </w:tcPr>
+          <w:p>
+            <w:pPr>
+              <w:cnfStyle w:val="000000000000" w:firstRow="0" w:lastRow="0" w:firstColumn="0" w:lastColumn="0" w:oddVBand="0" w:evenVBand="0" w:oddHBand="0" w:evenHBand="0" w:firstRowFirstColumn="0" w:firstRowLastColumn="0" w:lastRowFirstColumn="0" w:lastRowLastColumn="0"/>
+            </w:pPr>
+          </w:p>
+        </w:tc>
+      </w:tr>
+      <w:tr>
+        <w:trPr>
+          <w:cnfStyle w:val="000000100000" w:firstRow="0" w:lastRow="0" w:firstColumn="0" w:lastColumn="0" w:oddVBand="0" w:evenVBand="0" w:oddHBand="1" w:evenHBand="0" w:firstRowFirstColumn="0" w:firstRowLastColumn="0" w:lastRowFirstColumn="0" w:lastRowLastColumn="0"/>
+        </w:trPr>
+        <w:tc>
+          <w:tcPr>
+            <w:cnfStyle w:val="001000000000" w:firstRow="0" w:lastRow="0" w:firstColumn="1" w:lastColumn="0" w:oddVBand="0" w:evenVBand="0" w:oddHBand="0" w:evenHBand="0" w:firstRowFirstColumn="0" w:firstRowLastColumn="0" w:lastRowFirstColumn="0" w:lastRowLastColumn="0"/>
+            <w:tcW w:w="2876" w:type="dxa"/>
+          </w:tcPr>
+          <w:p>
+            <w:r>
+              <w:t>top_speed_mph</w:t>
+            </w:r>
+          </w:p>
+        </w:tc>
+        <w:tc>
+          <w:tcPr>
+            <w:tcW w:w="2877" w:type="dxa"/>
+          </w:tcPr>
+          <w:p>
+            <w:pPr>
+              <w:cnfStyle w:val="000000100000" w:firstRow="0" w:lastRow="0" w:firstColumn="0" w:lastColumn="0" w:oddVBand="0" w:evenVBand="0" w:oddHBand="1" w:evenHBand="0" w:firstRowFirstColumn="0" w:firstRowLastColumn="0" w:lastRowFirstColumn="0" w:lastRowLastColumn="0"/>
+            </w:pPr>
+          </w:p>
+        </w:tc>
+        <w:tc>
+          <w:tcPr>
+            <w:tcW w:w="2877" w:type="dxa"/>
+          </w:tcPr>
+          <w:p>
+            <w:pPr>
+              <w:cnfStyle w:val="000000100000" w:firstRow="0" w:lastRow="0" w:firstColumn="0" w:lastColumn="0" w:oddVBand="0" w:evenVBand="0" w:oddHBand="1" w:evenHBand="0" w:firstRowFirstColumn="0" w:firstRowLastColumn="0" w:lastRowFirstColumn="0" w:lastRowLastColumn="0"/>
+            </w:pPr>
+          </w:p>
+        </w:tc>
+      </w:tr>
+      <w:tr>
+        <w:tc>
+          <w:tcPr>
+            <w:cnfStyle w:val="001000000000" w:firstRow="0" w:lastRow="0" w:firstColumn="1" w:lastColumn="0" w:oddVBand="0" w:evenVBand="0" w:oddHBand="0" w:evenHBand="0" w:firstRowFirstColumn="0" w:firstRowLastColumn="0" w:lastRowFirstColumn="0" w:lastRowLastColumn="0"/>
+            <w:tcW w:w="2876" w:type="dxa"/>
+          </w:tcPr>
+          <w:p>
+            <w:r>
+              <w:t>0_</w:t>
+            </w:r>
+            <w:r>
+              <w:t>60_time_sec_predicted</w:t>
+            </w:r>
+          </w:p>
+        </w:tc>
+        <w:tc>
+          <w:tcPr>
+            <w:tcW w:w="2877" w:type="dxa"/>
+          </w:tcPr>
+          <w:p>
+            <w:pPr>
+              <w:cnfStyle w:val="000000000000" w:firstRow="0" w:lastRow="0" w:firstColumn="0" w:lastColumn="0" w:oddVBand="0" w:evenVBand="0" w:oddHBand="0" w:evenHBand="0" w:firstRowFirstColumn="0" w:firstRowLastColumn="0" w:lastRowFirstColumn="0" w:lastRowLastColumn="0"/>
+            </w:pPr>
+          </w:p>
+        </w:tc>
+        <w:tc>
+          <w:tcPr>
+            <w:tcW w:w="2877" w:type="dxa"/>
+          </w:tcPr>
+          <w:p>
+            <w:pPr>
+              <w:cnfStyle w:val="000000000000" w:firstRow="0" w:lastRow="0" w:firstColumn="0" w:lastColumn="0" w:oddVBand="0" w:evenVBand="0" w:oddHBand="0" w:evenHBand="0" w:firstRowFirstColumn="0" w:firstRowLastColumn="0" w:lastRowFirstColumn="0" w:lastRowLastColumn="0"/>
+            </w:pPr>
+          </w:p>
+        </w:tc>
+      </w:tr>
+      <w:tr>
+        <w:trPr>
+          <w:cnfStyle w:val="000000100000" w:firstRow="0" w:lastRow="0" w:firstColumn="0" w:lastColumn="0" w:oddVBand="0" w:evenVBand="0" w:oddHBand="1" w:evenHBand="0" w:firstRowFirstColumn="0" w:firstRowLastColumn="0" w:lastRowFirstColumn="0" w:lastRowLastColumn="0"/>
+        </w:trPr>
+        <w:tc>
+          <w:tcPr>
+            <w:cnfStyle w:val="001000000000" w:firstRow="0" w:lastRow="0" w:firstColumn="1" w:lastColumn="0" w:oddVBand="0" w:evenVBand="0" w:oddHBand="0" w:evenHBand="0" w:firstRowFirstColumn="0" w:firstRowLastColumn="0" w:lastRowFirstColumn="0" w:lastRowLastColumn="0"/>
+            <w:tcW w:w="2876" w:type="dxa"/>
+          </w:tcPr>
+          <w:p>
+            <w:r>
+              <w:t>quarter_mile_time</w:t>
+            </w:r>
+          </w:p>
+        </w:tc>
+        <w:tc>
+          <w:tcPr>
+            <w:tcW w:w="2877" w:type="dxa"/>
+          </w:tcPr>
+          <w:p>
+            <w:pPr>
+              <w:cnfStyle w:val="000000100000" w:firstRow="0" w:lastRow="0" w:firstColumn="0" w:lastColumn="0" w:oddVBand="0" w:evenVBand="0" w:oddHBand="1" w:evenHBand="0" w:firstRowFirstColumn="0" w:firstRowLastColumn="0" w:lastRowFirstColumn="0" w:lastRowLastColumn="0"/>
+            </w:pPr>
+          </w:p>
+        </w:tc>
+        <w:tc>
+          <w:tcPr>
+            <w:tcW w:w="2877" w:type="dxa"/>
+          </w:tcPr>
+          <w:p>
+            <w:pPr>
+              <w:cnfStyle w:val="000000100000" w:firstRow="0" w:lastRow="0" w:firstColumn="0" w:lastColumn="0" w:oddVBand="0" w:evenVBand="0" w:oddHBand="1" w:evenHBand="0" w:firstRowFirstColumn="0" w:firstRowLastColumn="0" w:lastRowFirstColumn="0" w:lastRowLastColumn="0"/>
+            </w:pPr>
+          </w:p>
+        </w:tc>
+      </w:tr>
+      <w:tr>
+        <w:tc>
+          <w:tcPr>
+            <w:cnfStyle w:val="001000000000" w:firstRow="0" w:lastRow="0" w:firstColumn="1" w:lastColumn="0" w:oddVBand="0" w:evenVBand="0" w:oddHBand="0" w:evenHBand="0" w:firstRowFirstColumn="0" w:firstRowLastColumn="0" w:lastRowFirstColumn="0" w:lastRowLastColumn="0"/>
+            <w:tcW w:w="2876" w:type="dxa"/>
+          </w:tcPr>
+          <w:p>
+            <w:r>
+              <w:t>car_full_name</w:t>
+            </w:r>
+          </w:p>
+        </w:tc>
+        <w:tc>
+          <w:tcPr>
+            <w:tcW w:w="2877" w:type="dxa"/>
+          </w:tcPr>
+          <w:p>
+            <w:pPr>
+              <w:cnfStyle w:val="000000000000" w:firstRow="0" w:lastRow="0" w:firstColumn="0" w:lastColumn="0" w:oddVBand="0" w:evenVBand="0" w:oddHBand="0" w:evenHBand="0" w:firstRowFirstColumn="0" w:firstRowLastColumn="0" w:lastRowFirstColumn="0" w:lastRowLastColumn="0"/>
+            </w:pPr>
+          </w:p>
+        </w:tc>
+        <w:tc>
+          <w:tcPr>
+            <w:tcW w:w="2877" w:type="dxa"/>
+          </w:tcPr>
+          <w:p>
+            <w:pPr>
+              <w:cnfStyle w:val="000000000000" w:firstRow="0" w:lastRow="0" w:firstColumn="0" w:lastColumn="0" w:oddVBand="0" w:evenVBand="0" w:oddHBand="0" w:evenHBand="0" w:firstRowFirstColumn="0" w:firstRowLastColumn="0" w:lastRowFirstColumn="0" w:lastRowLastColumn="0"/>
+            </w:pPr>
+          </w:p>
+        </w:tc>
+      </w:tr>
+    </w:tbl>
     <w:p/>
     <w:p>
       <w:pPr>
         <w:pStyle w:val="Heading1"/>
       </w:pPr>
       <w:bookmarkStart w:id="7" w:name="_Toc523683647"/>
-      <w:bookmarkStart w:id="8" w:name="_Toc524642319"/>
+      <w:bookmarkStart w:id="8" w:name="_Toc526102079"/>
       <w:r>
         <w:t>Exploratory Analysis</w:t>
       </w:r>
       <w:bookmarkEnd w:id="8"/>
     </w:p>
+    <w:p>
+      <w:pPr>
+        <w:pStyle w:val="Heading2"/>
+      </w:pPr>
+      <w:r>
+        <w:t>Data Analysis</w:t>
+      </w:r>
+    </w:p>
+    <w:p>
+      <w:pPr>
+        <w:pStyle w:val="ListParagraph"/>
+        <w:numPr>
+          <w:ilvl w:val="0"/>
+          <w:numId w:val="32"/>
+        </w:numPr>
+      </w:pPr>
+      <w:r>
+        <w:t>Removed observations with horsepower values as NA (In Excel – as SAS was reading them as character datatype)</w:t>
+      </w:r>
+    </w:p>
     <w:p/>
     <w:p>
       <w:pPr>
-        <w:pStyle w:val="Heading1"/>
-      </w:pPr>
-      <w:bookmarkStart w:id="9" w:name="_Toc524642320"/>
+        <w:pStyle w:val="Heading2"/>
+      </w:pPr>
       <w:r>
-        <w:t>Objective 1</w:t>
+        <w:lastRenderedPageBreak/>
+        <w:t>Scatter Plot</w:t>
+      </w:r>
+    </w:p>
+    <w:p>
+      <w:bookmarkStart w:id="9" w:name="_GoBack"/>
+      <w:r>
+        <w:rPr>
+          <w:noProof/>
+        </w:rPr>
+        <w:drawing>
+          <wp:inline distT="0" distB="0" distL="0" distR="0" wp14:anchorId="0206196F" wp14:editId="6462DCD0">
+            <wp:extent cx="4367349" cy="4373920"/>
+            <wp:effectExtent l="0" t="0" r="0" b="7620"/>
+            <wp:docPr id="1" name="Picture 1"/>
+            <wp:cNvGraphicFramePr>
+              <a:graphicFrameLocks xmlns:a="http://schemas.openxmlformats.org/drawingml/2006/main" noChangeAspect="1"/>
+            </wp:cNvGraphicFramePr>
+            <a:graphic xmlns:a="http://schemas.openxmlformats.org/drawingml/2006/main">
+              <a:graphicData uri="http://schemas.openxmlformats.org/drawingml/2006/picture">
+                <pic:pic xmlns:pic="http://schemas.openxmlformats.org/drawingml/2006/picture">
+                  <pic:nvPicPr>
+                    <pic:cNvPr id="1" name=""/>
+                    <pic:cNvPicPr/>
+                  </pic:nvPicPr>
+                  <pic:blipFill>
+                    <a:blip r:embed="rId8"/>
+                    <a:stretch>
+                      <a:fillRect/>
+                    </a:stretch>
+                  </pic:blipFill>
+                  <pic:spPr>
+                    <a:xfrm>
+                      <a:off x="0" y="0"/>
+                      <a:ext cx="4372841" cy="4379420"/>
+                    </a:xfrm>
+                    <a:prstGeom prst="rect">
+                      <a:avLst/>
+                    </a:prstGeom>
+                  </pic:spPr>
+                </pic:pic>
+              </a:graphicData>
+            </a:graphic>
+          </wp:inline>
+        </w:drawing>
       </w:r>
       <w:bookmarkEnd w:id="9"/>
     </w:p>
     <w:p>
       <w:pPr>
+        <w:pStyle w:val="Heading1"/>
+      </w:pPr>
+      <w:bookmarkStart w:id="10" w:name="_Toc526102080"/>
+      <w:r>
+        <w:t>Objective 1</w:t>
+      </w:r>
+      <w:bookmarkEnd w:id="10"/>
+    </w:p>
+    <w:p>
+      <w:pPr>
         <w:pStyle w:val="Heading2"/>
       </w:pPr>
-      <w:bookmarkStart w:id="10" w:name="_Toc524642321"/>
+      <w:bookmarkStart w:id="11" w:name="_Toc526102081"/>
       <w:r>
         <w:t>Problem Statement</w:t>
       </w:r>
-      <w:bookmarkEnd w:id="10"/>
+      <w:bookmarkEnd w:id="11"/>
     </w:p>
     <w:p/>
     <w:p>
       <w:pPr>
         <w:pStyle w:val="Heading2"/>
       </w:pPr>
-      <w:bookmarkStart w:id="11" w:name="_Toc524642322"/>
+      <w:bookmarkStart w:id="12" w:name="_Toc526102082"/>
       <w:r>
         <w:t>Model Selection</w:t>
-      </w:r>
-      <w:bookmarkEnd w:id="11"/>
-    </w:p>
-    <w:p>
-      <w:pPr>
-        <w:pStyle w:val="Heading3"/>
-      </w:pPr>
-      <w:bookmarkStart w:id="12" w:name="_Toc524642323"/>
-      <w:r>
-        <w:t>Selection Type</w:t>
       </w:r>
       <w:bookmarkEnd w:id="12"/>
     </w:p>
@@ -1437,9 +2293,9 @@
       <w:pPr>
         <w:pStyle w:val="Heading3"/>
       </w:pPr>
-      <w:bookmarkStart w:id="13" w:name="_Toc524642324"/>
+      <w:bookmarkStart w:id="13" w:name="_Toc526102083"/>
       <w:r>
-        <w:t>Assumptions</w:t>
+        <w:t>Selection Type</w:t>
       </w:r>
       <w:bookmarkEnd w:id="13"/>
     </w:p>
@@ -1447,65 +2303,62 @@
       <w:pPr>
         <w:pStyle w:val="Heading3"/>
       </w:pPr>
-      <w:bookmarkStart w:id="14" w:name="_Toc524642325"/>
+      <w:bookmarkStart w:id="14" w:name="_Toc526102084"/>
       <w:r>
-        <w:t>Model Comparison</w:t>
+        <w:t>Assumptions</w:t>
       </w:r>
       <w:bookmarkEnd w:id="14"/>
     </w:p>
     <w:p>
       <w:pPr>
-        <w:pStyle w:val="Heading2"/>
-      </w:pPr>
-      <w:bookmarkStart w:id="15" w:name="_Toc524642326"/>
+        <w:pStyle w:val="Heading3"/>
+      </w:pPr>
+      <w:bookmarkStart w:id="15" w:name="_Toc526102085"/>
       <w:r>
-        <w:t>Parameter Interpretation</w:t>
+        <w:t>Model Comparison</w:t>
       </w:r>
       <w:bookmarkEnd w:id="15"/>
     </w:p>
-    <w:p/>
     <w:p>
       <w:pPr>
         <w:pStyle w:val="Heading2"/>
       </w:pPr>
-      <w:bookmarkStart w:id="16" w:name="_Toc524642327"/>
+      <w:bookmarkStart w:id="16" w:name="_Toc526102086"/>
       <w:r>
-        <w:t>Conclusion</w:t>
+        <w:t>Parameter Interpretation</w:t>
       </w:r>
       <w:bookmarkEnd w:id="16"/>
     </w:p>
     <w:p/>
     <w:p>
       <w:pPr>
-        <w:pStyle w:val="Heading1"/>
-      </w:pPr>
-      <w:bookmarkStart w:id="17" w:name="_Toc524642328"/>
+        <w:pStyle w:val="Heading2"/>
+      </w:pPr>
+      <w:bookmarkStart w:id="17" w:name="_Toc526102087"/>
       <w:r>
-        <w:t>Objecti</w:t>
-      </w:r>
-      <w:r>
-        <w:t>ve 2</w:t>
+        <w:lastRenderedPageBreak/>
+        <w:t>Conclusion</w:t>
       </w:r>
       <w:bookmarkEnd w:id="17"/>
     </w:p>
+    <w:p/>
     <w:p>
       <w:pPr>
-        <w:pStyle w:val="Heading2"/>
-      </w:pPr>
-      <w:bookmarkStart w:id="18" w:name="_Toc524642329"/>
+        <w:pStyle w:val="Heading1"/>
+      </w:pPr>
+      <w:bookmarkStart w:id="18" w:name="_Toc526102088"/>
       <w:r>
-        <w:t>Problem Statement</w:t>
+        <w:t>Objective 2</w:t>
       </w:r>
       <w:bookmarkEnd w:id="18"/>
     </w:p>
-    <w:p/>
     <w:p>
       <w:pPr>
         <w:pStyle w:val="Heading2"/>
       </w:pPr>
-      <w:bookmarkStart w:id="19" w:name="_Toc524642330"/>
+      <w:bookmarkStart w:id="19" w:name="_Toc526102089"/>
       <w:r>
-        <w:t>Solution Approach</w:t>
+        <w:t>Problem Statement</w:t>
       </w:r>
       <w:bookmarkEnd w:id="19"/>
     </w:p>
@@ -1514,9 +2367,9 @@
       <w:pPr>
         <w:pStyle w:val="Heading2"/>
       </w:pPr>
-      <w:bookmarkStart w:id="20" w:name="_Toc524642331"/>
+      <w:bookmarkStart w:id="20" w:name="_Toc526102090"/>
       <w:r>
-        <w:t>Main Analysis</w:t>
+        <w:t>Solution Approach</w:t>
       </w:r>
       <w:bookmarkEnd w:id="20"/>
     </w:p>
@@ -1525,19 +2378,29 @@
       <w:pPr>
         <w:pStyle w:val="Heading2"/>
       </w:pPr>
-      <w:bookmarkStart w:id="21" w:name="_Toc524642332"/>
+      <w:bookmarkStart w:id="21" w:name="_Toc526102091"/>
       <w:r>
-        <w:lastRenderedPageBreak/>
-        <w:t>Conclusion</w:t>
+        <w:t>Main Analysis</w:t>
       </w:r>
       <w:bookmarkEnd w:id="21"/>
     </w:p>
     <w:p/>
     <w:p>
       <w:pPr>
+        <w:pStyle w:val="Heading2"/>
+      </w:pPr>
+      <w:bookmarkStart w:id="22" w:name="_Toc526102092"/>
+      <w:r>
+        <w:t>Conclusion</w:t>
+      </w:r>
+      <w:bookmarkEnd w:id="22"/>
+    </w:p>
+    <w:p/>
+    <w:p>
+      <w:pPr>
         <w:pStyle w:val="Heading1"/>
       </w:pPr>
-      <w:bookmarkStart w:id="22" w:name="_Toc524642333"/>
+      <w:bookmarkStart w:id="23" w:name="_Toc526102093"/>
       <w:r>
         <w:t>R</w:t>
       </w:r>
@@ -1545,28 +2408,69 @@
         <w:t>esources</w:t>
       </w:r>
       <w:bookmarkEnd w:id="7"/>
-      <w:bookmarkEnd w:id="22"/>
+      <w:bookmarkEnd w:id="23"/>
+    </w:p>
+    <w:p>
+      <w:hyperlink r:id="rId9" w:history="1">
+        <w:r>
+          <w:rPr>
+            <w:rStyle w:val="Hyperlink"/>
+          </w:rPr>
+          <w:t>https://archive.ics.uci.edu/ml/datasets/Auto+MPG</w:t>
+        </w:r>
+      </w:hyperlink>
     </w:p>
     <w:p/>
     <w:p>
       <w:pPr>
         <w:pStyle w:val="Heading1"/>
       </w:pPr>
-      <w:bookmarkStart w:id="23" w:name="_Toc524642334"/>
+      <w:bookmarkStart w:id="24" w:name="_Toc526102094"/>
       <w:r>
         <w:t>Appendix</w:t>
       </w:r>
-      <w:bookmarkEnd w:id="23"/>
+      <w:bookmarkEnd w:id="24"/>
+    </w:p>
+    <w:p>
+      <w:pPr>
+        <w:pStyle w:val="Heading2"/>
+      </w:pPr>
+      <w:bookmarkStart w:id="25" w:name="_Toc526102095"/>
+      <w:r>
+        <w:t>SAS Code</w:t>
+      </w:r>
+      <w:bookmarkEnd w:id="25"/>
+    </w:p>
+    <w:p>
+      <w:pPr>
+        <w:pStyle w:val="Heading3"/>
+      </w:pPr>
+      <w:bookmarkStart w:id="26" w:name="_Toc526102096"/>
+      <w:r>
+        <w:t>Objective 1</w:t>
+      </w:r>
+      <w:bookmarkEnd w:id="26"/>
+    </w:p>
+    <w:p/>
+    <w:p>
+      <w:pPr>
+        <w:pStyle w:val="Heading3"/>
+      </w:pPr>
+      <w:bookmarkStart w:id="27" w:name="_Toc526102097"/>
+      <w:r>
+        <w:t>Objective 2</w:t>
+      </w:r>
+      <w:bookmarkEnd w:id="27"/>
     </w:p>
     <w:p/>
     <w:p/>
     <w:sectPr>
-      <w:headerReference w:type="even" r:id="rId8"/>
-      <w:headerReference w:type="default" r:id="rId9"/>
-      <w:footerReference w:type="even" r:id="rId10"/>
-      <w:footerReference w:type="default" r:id="rId11"/>
-      <w:headerReference w:type="first" r:id="rId12"/>
-      <w:footerReference w:type="first" r:id="rId13"/>
+      <w:headerReference w:type="even" r:id="rId10"/>
+      <w:headerReference w:type="default" r:id="rId11"/>
+      <w:footerReference w:type="even" r:id="rId12"/>
+      <w:footerReference w:type="default" r:id="rId13"/>
+      <w:headerReference w:type="first" r:id="rId14"/>
+      <w:footerReference w:type="first" r:id="rId15"/>
       <w:pgSz w:w="12240" w:h="15840"/>
       <w:pgMar w:top="1728" w:right="1800" w:bottom="1440" w:left="1800" w:header="720" w:footer="720" w:gutter="0"/>
       <w:pgNumType w:start="0"/>
@@ -1635,7 +2539,7 @@
       <w:rPr>
         <w:noProof/>
       </w:rPr>
-      <w:t>2</w:t>
+      <w:t>4</w:t>
     </w:r>
     <w:r>
       <w:fldChar w:fldCharType="end"/>
@@ -3238,6 +4142,119 @@
     </w:lvl>
   </w:abstractNum>
   <w:abstractNum w:abstractNumId="23" w15:restartNumberingAfterBreak="0">
+    <w:nsid w:val="56C22069"/>
+    <w:multiLevelType w:val="hybridMultilevel"/>
+    <w:tmpl w:val="0956A018"/>
+    <w:lvl w:ilvl="0" w:tplc="04090001">
+      <w:start w:val="1"/>
+      <w:numFmt w:val="bullet"/>
+      <w:lvlText w:val=""/>
+      <w:lvlJc w:val="left"/>
+      <w:pPr>
+        <w:ind w:left="720" w:hanging="360"/>
+      </w:pPr>
+      <w:rPr>
+        <w:rFonts w:ascii="Symbol" w:hAnsi="Symbol" w:hint="default"/>
+      </w:rPr>
+    </w:lvl>
+    <w:lvl w:ilvl="1" w:tplc="04090003" w:tentative="1">
+      <w:start w:val="1"/>
+      <w:numFmt w:val="bullet"/>
+      <w:lvlText w:val="o"/>
+      <w:lvlJc w:val="left"/>
+      <w:pPr>
+        <w:ind w:left="1440" w:hanging="360"/>
+      </w:pPr>
+      <w:rPr>
+        <w:rFonts w:ascii="Courier New" w:hAnsi="Courier New" w:cs="Courier New" w:hint="default"/>
+      </w:rPr>
+    </w:lvl>
+    <w:lvl w:ilvl="2" w:tplc="04090005" w:tentative="1">
+      <w:start w:val="1"/>
+      <w:numFmt w:val="bullet"/>
+      <w:lvlText w:val=""/>
+      <w:lvlJc w:val="left"/>
+      <w:pPr>
+        <w:ind w:left="2160" w:hanging="360"/>
+      </w:pPr>
+      <w:rPr>
+        <w:rFonts w:ascii="Wingdings" w:hAnsi="Wingdings" w:hint="default"/>
+      </w:rPr>
+    </w:lvl>
+    <w:lvl w:ilvl="3" w:tplc="04090001" w:tentative="1">
+      <w:start w:val="1"/>
+      <w:numFmt w:val="bullet"/>
+      <w:lvlText w:val=""/>
+      <w:lvlJc w:val="left"/>
+      <w:pPr>
+        <w:ind w:left="2880" w:hanging="360"/>
+      </w:pPr>
+      <w:rPr>
+        <w:rFonts w:ascii="Symbol" w:hAnsi="Symbol" w:hint="default"/>
+      </w:rPr>
+    </w:lvl>
+    <w:lvl w:ilvl="4" w:tplc="04090003" w:tentative="1">
+      <w:start w:val="1"/>
+      <w:numFmt w:val="bullet"/>
+      <w:lvlText w:val="o"/>
+      <w:lvlJc w:val="left"/>
+      <w:pPr>
+        <w:ind w:left="3600" w:hanging="360"/>
+      </w:pPr>
+      <w:rPr>
+        <w:rFonts w:ascii="Courier New" w:hAnsi="Courier New" w:cs="Courier New" w:hint="default"/>
+      </w:rPr>
+    </w:lvl>
+    <w:lvl w:ilvl="5" w:tplc="04090005" w:tentative="1">
+      <w:start w:val="1"/>
+      <w:numFmt w:val="bullet"/>
+      <w:lvlText w:val=""/>
+      <w:lvlJc w:val="left"/>
+      <w:pPr>
+        <w:ind w:left="4320" w:hanging="360"/>
+      </w:pPr>
+      <w:rPr>
+        <w:rFonts w:ascii="Wingdings" w:hAnsi="Wingdings" w:hint="default"/>
+      </w:rPr>
+    </w:lvl>
+    <w:lvl w:ilvl="6" w:tplc="04090001" w:tentative="1">
+      <w:start w:val="1"/>
+      <w:numFmt w:val="bullet"/>
+      <w:lvlText w:val=""/>
+      <w:lvlJc w:val="left"/>
+      <w:pPr>
+        <w:ind w:left="5040" w:hanging="360"/>
+      </w:pPr>
+      <w:rPr>
+        <w:rFonts w:ascii="Symbol" w:hAnsi="Symbol" w:hint="default"/>
+      </w:rPr>
+    </w:lvl>
+    <w:lvl w:ilvl="7" w:tplc="04090003" w:tentative="1">
+      <w:start w:val="1"/>
+      <w:numFmt w:val="bullet"/>
+      <w:lvlText w:val="o"/>
+      <w:lvlJc w:val="left"/>
+      <w:pPr>
+        <w:ind w:left="5760" w:hanging="360"/>
+      </w:pPr>
+      <w:rPr>
+        <w:rFonts w:ascii="Courier New" w:hAnsi="Courier New" w:cs="Courier New" w:hint="default"/>
+      </w:rPr>
+    </w:lvl>
+    <w:lvl w:ilvl="8" w:tplc="04090005" w:tentative="1">
+      <w:start w:val="1"/>
+      <w:numFmt w:val="bullet"/>
+      <w:lvlText w:val=""/>
+      <w:lvlJc w:val="left"/>
+      <w:pPr>
+        <w:ind w:left="6480" w:hanging="360"/>
+      </w:pPr>
+      <w:rPr>
+        <w:rFonts w:ascii="Wingdings" w:hAnsi="Wingdings" w:hint="default"/>
+      </w:rPr>
+    </w:lvl>
+  </w:abstractNum>
+  <w:abstractNum w:abstractNumId="24" w15:restartNumberingAfterBreak="0">
     <w:nsid w:val="5BD675C1"/>
     <w:multiLevelType w:val="hybridMultilevel"/>
     <w:tmpl w:val="9418C8EA"/>
@@ -3350,7 +4367,7 @@
       </w:rPr>
     </w:lvl>
   </w:abstractNum>
-  <w:abstractNum w:abstractNumId="24" w15:restartNumberingAfterBreak="0">
+  <w:abstractNum w:abstractNumId="25" w15:restartNumberingAfterBreak="0">
     <w:nsid w:val="69077DDF"/>
     <w:multiLevelType w:val="hybridMultilevel"/>
     <w:tmpl w:val="5FDCEB96"/>
@@ -3436,7 +4453,7 @@
       </w:pPr>
     </w:lvl>
   </w:abstractNum>
-  <w:abstractNum w:abstractNumId="25" w15:restartNumberingAfterBreak="0">
+  <w:abstractNum w:abstractNumId="26" w15:restartNumberingAfterBreak="0">
     <w:nsid w:val="6E3F4093"/>
     <w:multiLevelType w:val="hybridMultilevel"/>
     <w:tmpl w:val="1BA2783C"/>
@@ -3522,7 +4539,7 @@
       </w:pPr>
     </w:lvl>
   </w:abstractNum>
-  <w:abstractNum w:abstractNumId="26" w15:restartNumberingAfterBreak="0">
+  <w:abstractNum w:abstractNumId="27" w15:restartNumberingAfterBreak="0">
     <w:nsid w:val="715460C6"/>
     <w:multiLevelType w:val="hybridMultilevel"/>
     <w:tmpl w:val="C2F6FD6A"/>
@@ -3635,7 +4652,7 @@
       </w:rPr>
     </w:lvl>
   </w:abstractNum>
-  <w:abstractNum w:abstractNumId="27" w15:restartNumberingAfterBreak="0">
+  <w:abstractNum w:abstractNumId="28" w15:restartNumberingAfterBreak="0">
     <w:nsid w:val="73776F19"/>
     <w:multiLevelType w:val="hybridMultilevel"/>
     <w:tmpl w:val="ACFE35D6"/>
@@ -3748,7 +4765,7 @@
       </w:rPr>
     </w:lvl>
   </w:abstractNum>
-  <w:abstractNum w:abstractNumId="28" w15:restartNumberingAfterBreak="0">
+  <w:abstractNum w:abstractNumId="29" w15:restartNumberingAfterBreak="0">
     <w:nsid w:val="79726C50"/>
     <w:multiLevelType w:val="hybridMultilevel"/>
     <w:tmpl w:val="E97AAB10"/>
@@ -3907,7 +4924,7 @@
     <w:abstractNumId w:val="0"/>
   </w:num>
   <w:num w:numId="16">
-    <w:abstractNumId w:val="25"/>
+    <w:abstractNumId w:val="26"/>
   </w:num>
   <w:num w:numId="17">
     <w:abstractNumId w:val="19"/>
@@ -3919,7 +4936,7 @@
     <w:abstractNumId w:val="14"/>
   </w:num>
   <w:num w:numId="20">
-    <w:abstractNumId w:val="26"/>
+    <w:abstractNumId w:val="27"/>
   </w:num>
   <w:num w:numId="21">
     <w:abstractNumId w:val="18"/>
@@ -3937,22 +4954,25 @@
     <w:abstractNumId w:val="13"/>
   </w:num>
   <w:num w:numId="26">
+    <w:abstractNumId w:val="29"/>
+  </w:num>
+  <w:num w:numId="27">
+    <w:abstractNumId w:val="24"/>
+  </w:num>
+  <w:num w:numId="28">
     <w:abstractNumId w:val="28"/>
   </w:num>
-  <w:num w:numId="27">
-    <w:abstractNumId w:val="23"/>
-  </w:num>
-  <w:num w:numId="28">
-    <w:abstractNumId w:val="27"/>
-  </w:num>
   <w:num w:numId="29">
-    <w:abstractNumId w:val="24"/>
+    <w:abstractNumId w:val="25"/>
   </w:num>
   <w:num w:numId="30">
     <w:abstractNumId w:val="15"/>
   </w:num>
   <w:num w:numId="31">
     <w:abstractNumId w:val="11"/>
+  </w:num>
+  <w:num w:numId="32">
+    <w:abstractNumId w:val="23"/>
   </w:num>
 </w:numbering>
 </file>
@@ -5417,6 +6437,82 @@
       <w:ind w:left="440"/>
     </w:pPr>
   </w:style>
+  <w:style w:type="table" w:styleId="GridTable4-Accent6">
+    <w:name w:val="Grid Table 4 Accent 6"/>
+    <w:basedOn w:val="TableNormal"/>
+    <w:uiPriority w:val="49"/>
+    <w:rsid w:val="00FE50C7"/>
+    <w:pPr>
+      <w:spacing w:after="0" w:line="240" w:lineRule="auto"/>
+    </w:pPr>
+    <w:tblPr>
+      <w:tblStyleRowBandSize w:val="1"/>
+      <w:tblStyleColBandSize w:val="1"/>
+      <w:tblBorders>
+        <w:top w:val="single" w:sz="4" w:space="0" w:color="5FE7D5" w:themeColor="accent6" w:themeTint="99"/>
+        <w:left w:val="single" w:sz="4" w:space="0" w:color="5FE7D5" w:themeColor="accent6" w:themeTint="99"/>
+        <w:bottom w:val="single" w:sz="4" w:space="0" w:color="5FE7D5" w:themeColor="accent6" w:themeTint="99"/>
+        <w:right w:val="single" w:sz="4" w:space="0" w:color="5FE7D5" w:themeColor="accent6" w:themeTint="99"/>
+        <w:insideH w:val="single" w:sz="4" w:space="0" w:color="5FE7D5" w:themeColor="accent6" w:themeTint="99"/>
+        <w:insideV w:val="single" w:sz="4" w:space="0" w:color="5FE7D5" w:themeColor="accent6" w:themeTint="99"/>
+      </w:tblBorders>
+    </w:tblPr>
+    <w:tblStylePr w:type="firstRow">
+      <w:rPr>
+        <w:b/>
+        <w:bCs/>
+        <w:color w:val="FFFFFF" w:themeColor="background1"/>
+      </w:rPr>
+      <w:tblPr/>
+      <w:tcPr>
+        <w:tcBorders>
+          <w:top w:val="single" w:sz="4" w:space="0" w:color="1AB39F" w:themeColor="accent6"/>
+          <w:left w:val="single" w:sz="4" w:space="0" w:color="1AB39F" w:themeColor="accent6"/>
+          <w:bottom w:val="single" w:sz="4" w:space="0" w:color="1AB39F" w:themeColor="accent6"/>
+          <w:right w:val="single" w:sz="4" w:space="0" w:color="1AB39F" w:themeColor="accent6"/>
+          <w:insideH w:val="nil"/>
+          <w:insideV w:val="nil"/>
+        </w:tcBorders>
+        <w:shd w:val="clear" w:color="auto" w:fill="1AB39F" w:themeFill="accent6"/>
+      </w:tcPr>
+    </w:tblStylePr>
+    <w:tblStylePr w:type="lastRow">
+      <w:rPr>
+        <w:b/>
+        <w:bCs/>
+      </w:rPr>
+      <w:tblPr/>
+      <w:tcPr>
+        <w:tcBorders>
+          <w:top w:val="double" w:sz="4" w:space="0" w:color="1AB39F" w:themeColor="accent6"/>
+        </w:tcBorders>
+      </w:tcPr>
+    </w:tblStylePr>
+    <w:tblStylePr w:type="firstCol">
+      <w:rPr>
+        <w:b/>
+        <w:bCs/>
+      </w:rPr>
+    </w:tblStylePr>
+    <w:tblStylePr w:type="lastCol">
+      <w:rPr>
+        <w:b/>
+        <w:bCs/>
+      </w:rPr>
+    </w:tblStylePr>
+    <w:tblStylePr w:type="band1Vert">
+      <w:tblPr/>
+      <w:tcPr>
+        <w:shd w:val="clear" w:color="auto" w:fill="C9F7F1" w:themeFill="accent6" w:themeFillTint="33"/>
+      </w:tcPr>
+    </w:tblStylePr>
+    <w:tblStylePr w:type="band1Horz">
+      <w:tblPr/>
+      <w:tcPr>
+        <w:shd w:val="clear" w:color="auto" w:fill="C9F7F1" w:themeFill="accent6" w:themeFillTint="33"/>
+      </w:tcPr>
+    </w:tblStylePr>
+  </w:style>
 </w:styles>
 </file>
 
@@ -5710,7 +6806,7 @@
 </file>
 
 <file path=customXml/itemProps1.xml><?xml version="1.0" encoding="utf-8"?>
-<ds:datastoreItem xmlns:ds="http://schemas.openxmlformats.org/officeDocument/2006/customXml" ds:itemID="{869A79A6-C126-4FB7-AA0E-C6D837752FE1}">
+<ds:datastoreItem xmlns:ds="http://schemas.openxmlformats.org/officeDocument/2006/customXml" ds:itemID="{DE354708-3BD4-4F60-9093-6D7CA4B0DB29}">
   <ds:schemaRefs>
     <ds:schemaRef ds:uri="http://schemas.openxmlformats.org/officeDocument/2006/bibliography"/>
   </ds:schemaRefs>

</xml_diff>